<commit_message>
added a sidebar, fonts, and two columns
</commit_message>
<xml_diff>
--- a/config/public/uploads/example.docx
+++ b/config/public/uploads/example.docx
@@ -87,42 +87,44 @@
           <w:lang w:val="it-IT"/>
         </w:rPr>
       </w:pPr>
-      <w:r>
-        <w:rPr>
-          <w:rFonts w:ascii="Helvetica" w:cs="Arial Unicode MS" w:hAnsi="Arial Unicode MS" w:eastAsia="Arial Unicode MS"/>
-          <w:b w:val="1"/>
-          <w:bCs w:val="1"/>
-          <w:sz w:val="22"/>
-          <w:szCs w:val="22"/>
-          <w:rtl w:val="0"/>
-          <w:lang w:val="it-IT"/>
-        </w:rPr>
-        <w:t>By Elizabeth Mendes</w:t>
-      </w:r>
-      <w:r>
-        <w:rPr>
-          <w:rFonts w:ascii="Helvetica" w:cs="Arial Unicode MS" w:hAnsi="Arial Unicode MS" w:eastAsia="Arial Unicode MS"/>
-          <w:b w:val="1"/>
-          <w:bCs w:val="1"/>
-          <w:sz w:val="22"/>
-          <w:szCs w:val="22"/>
-          <w:rtl w:val="0"/>
-          <w:lang w:val="it-IT"/>
-        </w:rPr>
-        <w:t xml:space="preserve"> </w:t>
-      </w:r>
-      <w:r>
-        <w:rPr>
-          <w:rFonts w:ascii="Helvetica" w:cs="Arial Unicode MS" w:hAnsi="Arial Unicode MS" w:eastAsia="Arial Unicode MS"/>
-          <w:b w:val="1"/>
-          <w:bCs w:val="1"/>
-          <w:sz w:val="22"/>
-          <w:szCs w:val="22"/>
-          <w:rtl w:val="0"/>
-          <w:lang w:val="it-IT"/>
-        </w:rPr>
-        <w:t>January 9, 2015</w:t>
-      </w:r>
+    </w:p>
+    <w:p>
+      <w:pPr>
+        <w:pStyle w:val="Body A"/>
+        <w:rPr>
+          <w:b w:val="1"/>
+          <w:bCs w:val="1"/>
+          <w:sz w:val="22"/>
+          <w:szCs w:val="22"/>
+          <w:rtl w:val="0"/>
+          <w:lang w:val="it-IT"/>
+        </w:rPr>
+      </w:pPr>
+      <w:r>
+        <w:rPr>
+          <w:rFonts w:ascii="Helvetica" w:cs="Arial Unicode MS" w:hAnsi="Arial Unicode MS" w:eastAsia="Arial Unicode MS"/>
+          <w:b w:val="1"/>
+          <w:bCs w:val="1"/>
+          <w:sz w:val="22"/>
+          <w:szCs w:val="22"/>
+          <w:rtl w:val="0"/>
+          <w:lang w:val="it-IT"/>
+        </w:rPr>
+        <w:t>By Elizabeth Mendes January 9, 2015</w:t>
+      </w:r>
+    </w:p>
+    <w:p>
+      <w:pPr>
+        <w:pStyle w:val="Body A"/>
+        <w:rPr>
+          <w:b w:val="1"/>
+          <w:bCs w:val="1"/>
+          <w:sz w:val="22"/>
+          <w:szCs w:val="22"/>
+          <w:rtl w:val="0"/>
+          <w:lang w:val="it-IT"/>
+        </w:rPr>
+      </w:pPr>
     </w:p>
     <w:p>
       <w:pPr>
@@ -1051,14 +1053,6 @@
     <w:p>
       <w:pPr>
         <w:pStyle w:val="Body A"/>
-        <w:rPr>
-          <w:b w:val="1"/>
-          <w:bCs w:val="1"/>
-          <w:sz w:val="22"/>
-          <w:szCs w:val="22"/>
-          <w:rtl w:val="0"/>
-          <w:lang w:val="it-IT"/>
-        </w:rPr>
       </w:pPr>
       <w:r>
         <w:rPr>

</xml_diff>